<commit_message>
aula do dia 24/08
auxílio da lista 8 e aprendido vetores unidimensionais
</commit_message>
<xml_diff>
--- a/Exercicios/Listas/lista 8/Lista 8 (Trabalho Modularização).docx
+++ b/Exercicios/Listas/lista 8/Lista 8 (Trabalho Modularização).docx
@@ -95,8 +95,183 @@
           <w:sz w:val="23"/>
           <w:szCs w:val="23"/>
         </w:rPr>
-        <w:t>POR VALOR - Faça um procedimento que receba por parâmetros 2 valores. O usuário deverá escolher qual opção aritmética deverá ser realizado. (criar um menu com as opções dentro do procedimento)</w:t>
-      </w:r>
+        <w:t xml:space="preserve">POR VALOR - </w:t>
+      </w:r>
+      <w:r>
+        <w:rPr>
+          <w:rFonts w:ascii="Times New Roman" w:hAnsi="Times New Roman"/>
+          <w:sz w:val="23"/>
+          <w:szCs w:val="23"/>
+        </w:rPr>
+        <w:t>Faça um programa que:</w:t>
+      </w:r>
+    </w:p>
+    <w:p>
+      <w:pPr>
+        <w:numPr>
+          <w:ilvl w:val="1"/>
+          <w:numId w:val="11"/>
+        </w:numPr>
+        <w:autoSpaceDE w:val="0"/>
+        <w:autoSpaceDN w:val="0"/>
+        <w:adjustRightInd w:val="0"/>
+        <w:spacing w:after="0" w:line="240" w:lineRule="auto"/>
+        <w:rPr>
+          <w:rFonts w:ascii="Times New Roman" w:hAnsi="Times New Roman"/>
+          <w:sz w:val="23"/>
+          <w:szCs w:val="23"/>
+        </w:rPr>
+      </w:pPr>
+      <w:r>
+        <w:rPr>
+          <w:rFonts w:ascii="Times New Roman" w:hAnsi="Times New Roman"/>
+          <w:sz w:val="23"/>
+          <w:szCs w:val="23"/>
+        </w:rPr>
+        <w:t>leia os valores de A, B</w:t>
+      </w:r>
+      <w:r>
+        <w:rPr>
+          <w:rFonts w:ascii="Times New Roman" w:hAnsi="Times New Roman"/>
+          <w:sz w:val="23"/>
+          <w:szCs w:val="23"/>
+        </w:rPr>
+        <w:t>;</w:t>
+      </w:r>
+    </w:p>
+    <w:p>
+      <w:pPr>
+        <w:numPr>
+          <w:ilvl w:val="1"/>
+          <w:numId w:val="11"/>
+        </w:numPr>
+        <w:autoSpaceDE w:val="0"/>
+        <w:autoSpaceDN w:val="0"/>
+        <w:adjustRightInd w:val="0"/>
+        <w:spacing w:after="0" w:line="240" w:lineRule="auto"/>
+        <w:rPr>
+          <w:rFonts w:ascii="Times New Roman" w:hAnsi="Times New Roman"/>
+          <w:sz w:val="23"/>
+          <w:szCs w:val="23"/>
+        </w:rPr>
+      </w:pPr>
+      <w:r>
+        <w:rPr>
+          <w:rFonts w:ascii="Times New Roman" w:hAnsi="Times New Roman"/>
+          <w:sz w:val="23"/>
+          <w:szCs w:val="23"/>
+        </w:rPr>
+        <w:t>se o número A e B for pares, fazer o procedimento soma;</w:t>
+      </w:r>
+    </w:p>
+    <w:p>
+      <w:pPr>
+        <w:numPr>
+          <w:ilvl w:val="1"/>
+          <w:numId w:val="11"/>
+        </w:numPr>
+        <w:autoSpaceDE w:val="0"/>
+        <w:autoSpaceDN w:val="0"/>
+        <w:adjustRightInd w:val="0"/>
+        <w:spacing w:after="0" w:line="240" w:lineRule="auto"/>
+        <w:rPr>
+          <w:rFonts w:ascii="Times New Roman" w:hAnsi="Times New Roman"/>
+          <w:sz w:val="23"/>
+          <w:szCs w:val="23"/>
+        </w:rPr>
+      </w:pPr>
+      <w:r>
+        <w:rPr>
+          <w:rFonts w:ascii="Times New Roman" w:hAnsi="Times New Roman"/>
+          <w:sz w:val="23"/>
+          <w:szCs w:val="23"/>
+        </w:rPr>
+        <w:t>se o número A e B forem impares, fazer a função subtração</w:t>
+      </w:r>
+      <w:r>
+        <w:rPr>
+          <w:rFonts w:ascii="Times New Roman" w:hAnsi="Times New Roman"/>
+          <w:sz w:val="23"/>
+          <w:szCs w:val="23"/>
+        </w:rPr>
+        <w:t>;</w:t>
+      </w:r>
+    </w:p>
+    <w:p>
+      <w:pPr>
+        <w:numPr>
+          <w:ilvl w:val="1"/>
+          <w:numId w:val="11"/>
+        </w:numPr>
+        <w:autoSpaceDE w:val="0"/>
+        <w:autoSpaceDN w:val="0"/>
+        <w:adjustRightInd w:val="0"/>
+        <w:spacing w:after="0" w:line="240" w:lineRule="auto"/>
+        <w:rPr>
+          <w:rFonts w:ascii="Times New Roman" w:hAnsi="Times New Roman"/>
+          <w:sz w:val="23"/>
+          <w:szCs w:val="23"/>
+        </w:rPr>
+      </w:pPr>
+      <w:r>
+        <w:rPr>
+          <w:rFonts w:ascii="Times New Roman" w:hAnsi="Times New Roman"/>
+          <w:sz w:val="23"/>
+          <w:szCs w:val="23"/>
+        </w:rPr>
+        <w:t>se o número A for PAR e B for IMPAR, fazer a média de ambos os números</w:t>
+      </w:r>
+      <w:r>
+        <w:rPr>
+          <w:rFonts w:ascii="Times New Roman" w:hAnsi="Times New Roman"/>
+          <w:sz w:val="23"/>
+          <w:szCs w:val="23"/>
+        </w:rPr>
+        <w:t>;</w:t>
+      </w:r>
+    </w:p>
+    <w:p>
+      <w:pPr>
+        <w:numPr>
+          <w:ilvl w:val="1"/>
+          <w:numId w:val="11"/>
+        </w:numPr>
+        <w:autoSpaceDE w:val="0"/>
+        <w:autoSpaceDN w:val="0"/>
+        <w:adjustRightInd w:val="0"/>
+        <w:spacing w:after="0" w:line="240" w:lineRule="auto"/>
+        <w:rPr>
+          <w:rFonts w:ascii="Times New Roman" w:hAnsi="Times New Roman"/>
+          <w:sz w:val="23"/>
+          <w:szCs w:val="23"/>
+        </w:rPr>
+      </w:pPr>
+      <w:r>
+        <w:rPr>
+          <w:rFonts w:ascii="Times New Roman" w:hAnsi="Times New Roman"/>
+          <w:sz w:val="23"/>
+          <w:szCs w:val="23"/>
+        </w:rPr>
+        <w:t>se o número A for IMPAR e B for PAR, fazer uma fun</w:t>
+      </w:r>
+      <w:r>
+        <w:rPr>
+          <w:rFonts w:ascii="Times New Roman" w:hAnsi="Times New Roman"/>
+          <w:sz w:val="23"/>
+          <w:szCs w:val="23"/>
+        </w:rPr>
+        <w:t>ção para exibir o maior número</w:t>
+      </w:r>
+      <w:r>
+        <w:rPr>
+          <w:rFonts w:ascii="Times New Roman" w:hAnsi="Times New Roman"/>
+          <w:sz w:val="23"/>
+          <w:szCs w:val="23"/>
+        </w:rPr>
+        <w:t>;</w:t>
+      </w:r>
+      <w:bookmarkStart w:id="0" w:name="_GoBack"/>
+      <w:bookmarkEnd w:id="0"/>
     </w:p>
     <w:p>
       <w:pPr>
@@ -178,7 +353,23 @@
           <w:sz w:val="23"/>
           <w:szCs w:val="23"/>
         </w:rPr>
-        <w:t>chamar procedimentos com passagem de parâmetros para efetuar os cálculos;</w:t>
+        <w:t>chamar procedimentos</w:t>
+      </w:r>
+      <w:r>
+        <w:rPr>
+          <w:rFonts w:ascii="Times New Roman" w:hAnsi="Times New Roman"/>
+          <w:sz w:val="23"/>
+          <w:szCs w:val="23"/>
+        </w:rPr>
+        <w:t>/função</w:t>
+      </w:r>
+      <w:r>
+        <w:rPr>
+          <w:rFonts w:ascii="Times New Roman" w:hAnsi="Times New Roman"/>
+          <w:sz w:val="23"/>
+          <w:szCs w:val="23"/>
+        </w:rPr>
+        <w:t xml:space="preserve"> com passagem de parâmetros para efetuar os cálculos;</w:t>
       </w:r>
     </w:p>
     <w:p>
@@ -255,20 +446,6 @@
     </w:p>
     <w:p>
       <w:pPr>
-        <w:autoSpaceDE w:val="0"/>
-        <w:autoSpaceDN w:val="0"/>
-        <w:adjustRightInd w:val="0"/>
-        <w:spacing w:before="240" w:after="0" w:line="240" w:lineRule="auto"/>
-        <w:ind w:left="720"/>
-        <w:rPr>
-          <w:rFonts w:ascii="Times New Roman" w:hAnsi="Times New Roman"/>
-          <w:sz w:val="23"/>
-          <w:szCs w:val="23"/>
-        </w:rPr>
-      </w:pPr>
-    </w:p>
-    <w:p>
-      <w:pPr>
         <w:numPr>
           <w:ilvl w:val="1"/>
           <w:numId w:val="11"/>
@@ -289,18 +466,8 @@
           <w:sz w:val="23"/>
           <w:szCs w:val="23"/>
         </w:rPr>
-        <w:t xml:space="preserve">leia os valores de A, B e </w:t>
-      </w:r>
-      <w:r>
-        <w:rPr>
-          <w:rFonts w:ascii="Times New Roman" w:hAnsi="Times New Roman"/>
-          <w:sz w:val="23"/>
-          <w:szCs w:val="23"/>
-        </w:rPr>
-        <w:t>C;</w:t>
-      </w:r>
-      <w:bookmarkStart w:id="0" w:name="_GoBack"/>
-      <w:bookmarkEnd w:id="0"/>
+        <w:t>leia os valores de A, B e C;</w:t>
+      </w:r>
     </w:p>
     <w:p>
       <w:pPr>
@@ -446,15 +613,7 @@
           <w:sz w:val="23"/>
           <w:szCs w:val="23"/>
         </w:rPr>
-        <w:t>procedimento</w:t>
-      </w:r>
-      <w:r>
-        <w:rPr>
-          <w:rFonts w:ascii="Times New Roman" w:hAnsi="Times New Roman"/>
-          <w:sz w:val="23"/>
-          <w:szCs w:val="23"/>
-        </w:rPr>
-        <w:t xml:space="preserve"> com passagem de parâmetros para </w:t>
+        <w:t xml:space="preserve">procedimento com passagem de parâmetros para </w:t>
       </w:r>
       <w:r>
         <w:rPr>
@@ -511,15 +670,7 @@
           <w:sz w:val="23"/>
           <w:szCs w:val="23"/>
         </w:rPr>
-        <w:t>procedimento</w:t>
-      </w:r>
-      <w:r>
-        <w:rPr>
-          <w:rFonts w:ascii="Times New Roman" w:hAnsi="Times New Roman"/>
-          <w:sz w:val="23"/>
-          <w:szCs w:val="23"/>
-        </w:rPr>
-        <w:t xml:space="preserve"> com passagem de parâmetros para </w:t>
+        <w:t xml:space="preserve">procedimento com passagem de parâmetros para </w:t>
       </w:r>
       <w:r>
         <w:rPr>
@@ -782,23 +933,7 @@
           <w:sz w:val="23"/>
           <w:szCs w:val="23"/>
         </w:rPr>
-        <w:t xml:space="preserve">Fazer uma função que receba o total de horas extras e retorne </w:t>
-      </w:r>
-      <w:r>
-        <w:rPr>
-          <w:rFonts w:ascii="Times New Roman" w:hAnsi="Times New Roman"/>
-          <w:sz w:val="23"/>
-          <w:szCs w:val="23"/>
-        </w:rPr>
-        <w:t>os valores</w:t>
-      </w:r>
-      <w:r>
-        <w:rPr>
-          <w:rFonts w:ascii="Times New Roman" w:hAnsi="Times New Roman"/>
-          <w:sz w:val="23"/>
-          <w:szCs w:val="23"/>
-        </w:rPr>
-        <w:t xml:space="preserve"> correspondes a essas horas sabendo que cada hora extra custa</w:t>
+        <w:t>Fazer uma função que receba o total de horas extras e retorne os valores correspondes a essas horas sabendo que cada hora extra custa</w:t>
       </w:r>
       <w:r>
         <w:rPr>
@@ -864,23 +999,7 @@
           <w:sz w:val="23"/>
           <w:szCs w:val="23"/>
         </w:rPr>
-        <w:t xml:space="preserve">Fazer um procedimento que calcule e exiba o salário </w:t>
-      </w:r>
-      <w:r>
-        <w:rPr>
-          <w:rFonts w:ascii="Times New Roman" w:hAnsi="Times New Roman"/>
-          <w:sz w:val="23"/>
-          <w:szCs w:val="23"/>
-        </w:rPr>
-        <w:t>líquido</w:t>
-      </w:r>
-      <w:r>
-        <w:rPr>
-          <w:rFonts w:ascii="Times New Roman" w:hAnsi="Times New Roman"/>
-          <w:sz w:val="23"/>
-          <w:szCs w:val="23"/>
-        </w:rPr>
-        <w:t xml:space="preserve"> do funcionário passando por parâmetros as informações necessárias</w:t>
+        <w:t>Fazer um procedimento que calcule e exiba o salário líquido do funcionário passando por parâmetros as informações necessárias</w:t>
       </w:r>
       <w:r>
         <w:rPr>
@@ -1040,15 +1159,7 @@
           <w:sz w:val="23"/>
           <w:szCs w:val="23"/>
         </w:rPr>
-        <w:t>POR REFERÊNCIA:</w:t>
-      </w:r>
-      <w:r>
-        <w:rPr>
-          <w:rFonts w:ascii="Times New Roman" w:hAnsi="Times New Roman"/>
-          <w:sz w:val="23"/>
-          <w:szCs w:val="23"/>
-        </w:rPr>
-        <w:t xml:space="preserve"> </w:t>
+        <w:t xml:space="preserve">POR REFERÊNCIA: </w:t>
       </w:r>
       <w:r>
         <w:rPr>
@@ -1124,15 +1235,7 @@
           <w:szCs w:val="23"/>
         </w:rPr>
         <w:lastRenderedPageBreak/>
-        <w:t>POR REFERÊNCIA:</w:t>
-      </w:r>
-      <w:r>
-        <w:rPr>
-          <w:rFonts w:ascii="Times New Roman" w:hAnsi="Times New Roman"/>
-          <w:sz w:val="23"/>
-          <w:szCs w:val="23"/>
-        </w:rPr>
-        <w:t xml:space="preserve"> </w:t>
+        <w:t xml:space="preserve">POR REFERÊNCIA: </w:t>
       </w:r>
       <w:r>
         <w:rPr>
@@ -1205,15 +1308,7 @@
           <w:sz w:val="23"/>
           <w:szCs w:val="23"/>
         </w:rPr>
-        <w:t>POR REFERÊNCIA:</w:t>
-      </w:r>
-      <w:r>
-        <w:rPr>
-          <w:rFonts w:ascii="Times New Roman" w:hAnsi="Times New Roman"/>
-          <w:sz w:val="23"/>
-          <w:szCs w:val="23"/>
-        </w:rPr>
-        <w:t xml:space="preserve"> </w:t>
+        <w:t xml:space="preserve">POR REFERÊNCIA: </w:t>
       </w:r>
       <w:r>
         <w:rPr>
@@ -1304,15 +1399,7 @@
           <w:sz w:val="23"/>
           <w:szCs w:val="23"/>
         </w:rPr>
-        <w:t>POR REFERÊNCIA:</w:t>
-      </w:r>
-      <w:r>
-        <w:rPr>
-          <w:rFonts w:ascii="Times New Roman" w:hAnsi="Times New Roman"/>
-          <w:sz w:val="23"/>
-          <w:szCs w:val="23"/>
-        </w:rPr>
-        <w:t xml:space="preserve"> </w:t>
+        <w:t xml:space="preserve">POR REFERÊNCIA: </w:t>
       </w:r>
       <w:r>
         <w:rPr>
@@ -2024,7 +2111,7 @@
         </mc:Choice>
         <mc:Fallback>
           <w:pict>
-            <v:line w14:anchorId="6DBC6AC9" id="Conector reto 6" o:spid="_x0000_s1026" style="position:absolute;z-index:251656192;visibility:visible;mso-wrap-style:square;mso-width-percent:0;mso-wrap-distance-left:9pt;mso-wrap-distance-top:0;mso-wrap-distance-right:9pt;mso-wrap-distance-bottom:0;mso-position-horizontal:absolute;mso-position-horizontal-relative:text;mso-position-vertical:absolute;mso-position-vertical-relative:text;mso-width-percent:0;mso-width-relative:margin" from="-.6pt,.15pt" to="729.15pt,.15pt" o:gfxdata="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" strokecolor="#c6d9f1 [671]" strokeweight="2pt">
+            <v:line w14:anchorId="114B780A" id="Conector reto 6" o:spid="_x0000_s1026" style="position:absolute;z-index:251656192;visibility:visible;mso-wrap-style:square;mso-width-percent:0;mso-wrap-distance-left:9pt;mso-wrap-distance-top:0;mso-wrap-distance-right:9pt;mso-wrap-distance-bottom:0;mso-position-horizontal:absolute;mso-position-horizontal-relative:text;mso-position-vertical:absolute;mso-position-vertical-relative:text;mso-width-percent:0;mso-width-relative:margin" from="-.6pt,.15pt" to="729.15pt,.15pt" o:gfxdata="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" strokecolor="#c6d9f1 [671]" strokeweight="2pt">
               <v:shadow on="t" color="black" opacity="24903f" origin=",.5" offset="0,.55556mm"/>
             </v:line>
           </w:pict>
@@ -2232,7 +2319,7 @@
         </mc:Choice>
         <mc:Fallback>
           <w:pict>
-            <v:line w14:anchorId="0BB12EE5" id="Conector reto 6" o:spid="_x0000_s1026" style="position:absolute;z-index:251659264;visibility:visible;mso-wrap-style:square;mso-width-percent:0;mso-wrap-distance-left:9pt;mso-wrap-distance-top:0;mso-wrap-distance-right:9pt;mso-wrap-distance-bottom:0;mso-position-horizontal:absolute;mso-position-horizontal-relative:text;mso-position-vertical:absolute;mso-position-vertical-relative:text;mso-width-percent:0;mso-width-relative:margin" from="-.6pt,.15pt" to="729.15pt,.15pt" o:gfxdata="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" strokecolor="#c6d9f1 [671]" strokeweight="2pt">
+            <v:line w14:anchorId="111AD28F" id="Conector reto 6" o:spid="_x0000_s1026" style="position:absolute;z-index:251659264;visibility:visible;mso-wrap-style:square;mso-width-percent:0;mso-wrap-distance-left:9pt;mso-wrap-distance-top:0;mso-wrap-distance-right:9pt;mso-wrap-distance-bottom:0;mso-position-horizontal:absolute;mso-position-horizontal-relative:text;mso-position-vertical:absolute;mso-position-vertical-relative:text;mso-width-percent:0;mso-width-relative:margin" from="-.6pt,.15pt" to="729.15pt,.15pt" o:gfxdata="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" strokecolor="#c6d9f1 [671]" strokeweight="2pt">
               <v:shadow on="t" color="black" opacity="24903f" origin=",.5" offset="0,.55556mm"/>
             </v:line>
           </w:pict>
@@ -4790,7 +4877,7 @@
 </file>
 
 <file path=customXml/itemProps1.xml><?xml version="1.0" encoding="utf-8"?>
-<ds:datastoreItem xmlns:ds="http://schemas.openxmlformats.org/officeDocument/2006/customXml" ds:itemID="{5052F706-8405-411F-BBC4-B4EB301245BE}">
+<ds:datastoreItem xmlns:ds="http://schemas.openxmlformats.org/officeDocument/2006/customXml" ds:itemID="{C141E1DB-D5DA-4652-9982-FDB6483B253E}">
   <ds:schemaRefs>
     <ds:schemaRef ds:uri="http://schemas.openxmlformats.org/officeDocument/2006/bibliography"/>
   </ds:schemaRefs>

</xml_diff>